<commit_message>
SE MODIFICO EL CONTRATO , HABIA UN MARCO EN EL CRONOGRAMA
</commit_message>
<xml_diff>
--- a/contrato_mediano_plazo.docx
+++ b/contrato_mediano_plazo.docx
@@ -2446,7 +2446,7 @@
         <mc:AlternateContent>
           <mc:Choice Requires="wps">
             <w:drawing>
-              <wp:anchor distT="0" distB="0" distL="114300" distR="114300" simplePos="0" relativeHeight="251671552" behindDoc="0" locked="0" layoutInCell="1" allowOverlap="1" wp14:anchorId="5C1D0D6A" wp14:editId="6BD7F637">
+              <wp:anchor distT="0" distB="0" distL="114300" distR="114300" simplePos="0" relativeHeight="251671552" behindDoc="0" locked="0" layoutInCell="1" allowOverlap="1" wp14:anchorId="5C1D0D6A" wp14:editId="11086B1D">
                 <wp:simplePos x="0" y="0"/>
                 <wp:positionH relativeFrom="page">
                   <wp:align>center</wp:align>
@@ -2455,7 +2455,7 @@
                   <wp:posOffset>50800</wp:posOffset>
                 </wp:positionV>
                 <wp:extent cx="4343400" cy="1013460"/>
-                <wp:effectExtent l="0" t="0" r="19050" b="15240"/>
+                <wp:effectExtent l="0" t="0" r="0" b="0"/>
                 <wp:wrapNone/>
                 <wp:docPr id="550983624" name="Cuadro de texto 1"/>
                 <wp:cNvGraphicFramePr/>
@@ -2471,15 +2471,25 @@
                         <a:prstGeom prst="rect">
                           <a:avLst/>
                         </a:prstGeom>
-                        <a:solidFill>
-                          <a:schemeClr val="lt1"/>
-                        </a:solidFill>
-                        <a:ln w="6350">
-                          <a:solidFill>
-                            <a:prstClr val="black"/>
-                          </a:solidFill>
+                        <a:noFill/>
+                        <a:ln>
+                          <a:noFill/>
                         </a:ln>
                       </wps:spPr>
+                      <wps:style>
+                        <a:lnRef idx="0">
+                          <a:scrgbClr r="0" g="0" b="0"/>
+                        </a:lnRef>
+                        <a:fillRef idx="0">
+                          <a:scrgbClr r="0" g="0" b="0"/>
+                        </a:fillRef>
+                        <a:effectRef idx="0">
+                          <a:scrgbClr r="0" g="0" b="0"/>
+                        </a:effectRef>
+                        <a:fontRef idx="minor">
+                          <a:schemeClr val="dk1"/>
+                        </a:fontRef>
+                      </wps:style>
                       <wps:txbx>
                         <w:txbxContent>
                           <w:p>
@@ -2518,7 +2528,7 @@
                 <v:stroke joinstyle="miter"/>
                 <v:path gradientshapeok="t" o:connecttype="rect"/>
               </v:shapetype>
-              <v:shape id="Cuadro de texto 1" o:spid="_x0000_s1026" type="#_x0000_t202" style="position:absolute;left:0;text-align:left;margin-left:0;margin-top:4pt;width:342pt;height:79.8pt;z-index:251671552;visibility:visible;mso-wrap-style:square;mso-height-percent:0;mso-wrap-distance-left:9pt;mso-wrap-distance-top:0;mso-wrap-distance-right:9pt;mso-wrap-distance-bottom:0;mso-position-horizontal:center;mso-position-horizontal-relative:page;mso-position-vertical:absolute;mso-position-vertical-relative:text;mso-height-percent:0;mso-height-relative:margin;v-text-anchor:top" o:gfxdata="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" fillcolor="white [3201]" strokeweight=".5pt">
+              <v:shape id="Cuadro de texto 1" o:spid="_x0000_s1026" type="#_x0000_t202" style="position:absolute;left:0;text-align:left;margin-left:0;margin-top:4pt;width:342pt;height:79.8pt;z-index:251671552;visibility:visible;mso-wrap-style:square;mso-height-percent:0;mso-wrap-distance-left:9pt;mso-wrap-distance-top:0;mso-wrap-distance-right:9pt;mso-wrap-distance-bottom:0;mso-position-horizontal:center;mso-position-horizontal-relative:page;mso-position-vertical:absolute;mso-position-vertical-relative:text;mso-height-percent:0;mso-height-relative:margin;v-text-anchor:top" o:gfxdata="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" filled="f" stroked="f">
                 <v:textbox>
                   <w:txbxContent>
                     <w:p>

</xml_diff>

<commit_message>
SE CAMBIARON COSAS En el word
</commit_message>
<xml_diff>
--- a/contrato_mediano_plazo.docx
+++ b/contrato_mediano_plazo.docx
@@ -25,14 +25,12 @@
         </w:rPr>
         <w:t xml:space="preserve"> </w:t>
       </w:r>
-      <w:proofErr w:type="spellStart"/>
       <w:r>
         <w:rPr>
           <w:rFonts w:ascii="Arial Rounded MT Bold" w:hAnsi="Arial Rounded MT Bold"/>
         </w:rPr>
         <w:t>N°</w:t>
       </w:r>
-      <w:proofErr w:type="spellEnd"/>
       <w:r>
         <w:rPr>
           <w:rFonts w:ascii="Arial Rounded MT Bold" w:hAnsi="Arial Rounded MT Bold"/>
@@ -330,25 +328,23 @@
           <w:sz w:val="20"/>
           <w:szCs w:val="20"/>
         </w:rPr>
-        <w:t xml:space="preserve"> inscrita en la Partida Electrónica </w:t>
-      </w:r>
-      <w:proofErr w:type="spellStart"/>
+        <w:t xml:space="preserve"> inscrita en la Partida Electrónica N° </w:t>
+      </w:r>
       <w:r>
         <w:rPr>
           <w:rFonts w:ascii="Arial Rounded MT Bold" w:hAnsi="Arial Rounded MT Bold"/>
           <w:sz w:val="20"/>
           <w:szCs w:val="20"/>
         </w:rPr>
-        <w:t>N°</w:t>
-      </w:r>
-      <w:proofErr w:type="spellEnd"/>
+        <w:t>11107487</w:t>
+      </w:r>
       <w:r>
         <w:rPr>
           <w:rFonts w:ascii="Arial Rounded MT Bold" w:hAnsi="Arial Rounded MT Bold"/>
           <w:sz w:val="20"/>
           <w:szCs w:val="20"/>
         </w:rPr>
-        <w:t xml:space="preserve"> </w:t>
+        <w:t xml:space="preserve"> del Registro de Personas Jurídicas de Zona Registral N° III – C – Oficina Registral </w:t>
       </w:r>
       <w:r>
         <w:rPr>
@@ -356,7 +352,7 @@
           <w:sz w:val="20"/>
           <w:szCs w:val="20"/>
         </w:rPr>
-        <w:t>11107487</w:t>
+        <w:t>Tarapoto, debidamente</w:t>
       </w:r>
       <w:r>
         <w:rPr>
@@ -364,25 +360,23 @@
           <w:sz w:val="20"/>
           <w:szCs w:val="20"/>
         </w:rPr>
-        <w:t xml:space="preserve"> del Registro de Personas Jurídicas de Zona Registral </w:t>
-      </w:r>
-      <w:proofErr w:type="spellStart"/>
+        <w:t xml:space="preserve"> representada por su GERENTE GENERAL, </w:t>
+      </w:r>
       <w:r>
         <w:rPr>
           <w:rFonts w:ascii="Arial Rounded MT Bold" w:hAnsi="Arial Rounded MT Bold"/>
           <w:sz w:val="20"/>
           <w:szCs w:val="20"/>
         </w:rPr>
-        <w:t>N°</w:t>
-      </w:r>
-      <w:proofErr w:type="spellEnd"/>
+        <w:t>EISEN PAREDES GRANDEZ</w:t>
+      </w:r>
       <w:r>
         <w:rPr>
           <w:rFonts w:ascii="Arial Rounded MT Bold" w:hAnsi="Arial Rounded MT Bold"/>
           <w:sz w:val="20"/>
           <w:szCs w:val="20"/>
         </w:rPr>
-        <w:t xml:space="preserve"> III – C – Oficina Registral </w:t>
+        <w:t xml:space="preserve">, identificado con DNI N° </w:t>
       </w:r>
       <w:r>
         <w:rPr>
@@ -390,7 +384,7 @@
           <w:sz w:val="20"/>
           <w:szCs w:val="20"/>
         </w:rPr>
-        <w:t>Tarapoto, debidamente</w:t>
+        <w:t>01086711</w:t>
       </w:r>
       <w:r>
         <w:rPr>
@@ -398,7 +392,7 @@
           <w:sz w:val="20"/>
           <w:szCs w:val="20"/>
         </w:rPr>
-        <w:t xml:space="preserve"> representada por su GERENTE GENERAL, </w:t>
+        <w:t xml:space="preserve">, con domicilio fiscal en </w:t>
       </w:r>
       <w:r>
         <w:rPr>
@@ -406,7 +400,7 @@
           <w:sz w:val="20"/>
           <w:szCs w:val="20"/>
         </w:rPr>
-        <w:t>EISEN PAREDES GRANDEZ</w:t>
+        <w:t xml:space="preserve">Jr. </w:t>
       </w:r>
       <w:r>
         <w:rPr>
@@ -414,25 +408,23 @@
           <w:sz w:val="20"/>
           <w:szCs w:val="20"/>
         </w:rPr>
-        <w:t xml:space="preserve">, identificado con DNI </w:t>
-      </w:r>
-      <w:proofErr w:type="spellStart"/>
+        <w:t>Víctor</w:t>
+      </w:r>
       <w:r>
         <w:rPr>
           <w:rFonts w:ascii="Arial Rounded MT Bold" w:hAnsi="Arial Rounded MT Bold"/>
           <w:sz w:val="20"/>
           <w:szCs w:val="20"/>
         </w:rPr>
-        <w:t>N°</w:t>
-      </w:r>
-      <w:proofErr w:type="spellEnd"/>
+        <w:t xml:space="preserve"> </w:t>
+      </w:r>
       <w:r>
         <w:rPr>
           <w:rFonts w:ascii="Arial Rounded MT Bold" w:hAnsi="Arial Rounded MT Bold"/>
           <w:sz w:val="20"/>
           <w:szCs w:val="20"/>
         </w:rPr>
-        <w:t xml:space="preserve"> </w:t>
+        <w:t>Andrés</w:t>
       </w:r>
       <w:r>
         <w:rPr>
@@ -440,73 +432,7 @@
           <w:sz w:val="20"/>
           <w:szCs w:val="20"/>
         </w:rPr>
-        <w:t>01086711</w:t>
-      </w:r>
-      <w:r>
-        <w:rPr>
-          <w:rFonts w:ascii="Arial Rounded MT Bold" w:hAnsi="Arial Rounded MT Bold"/>
-          <w:sz w:val="20"/>
-          <w:szCs w:val="20"/>
-        </w:rPr>
-        <w:t xml:space="preserve">, con domicilio fiscal en </w:t>
-      </w:r>
-      <w:r>
-        <w:rPr>
-          <w:rFonts w:ascii="Arial Rounded MT Bold" w:hAnsi="Arial Rounded MT Bold"/>
-          <w:sz w:val="20"/>
-          <w:szCs w:val="20"/>
-        </w:rPr>
-        <w:t xml:space="preserve">Jr. </w:t>
-      </w:r>
-      <w:r>
-        <w:rPr>
-          <w:rFonts w:ascii="Arial Rounded MT Bold" w:hAnsi="Arial Rounded MT Bold"/>
-          <w:sz w:val="20"/>
-          <w:szCs w:val="20"/>
-        </w:rPr>
-        <w:t>Víctor</w:t>
-      </w:r>
-      <w:r>
-        <w:rPr>
-          <w:rFonts w:ascii="Arial Rounded MT Bold" w:hAnsi="Arial Rounded MT Bold"/>
-          <w:sz w:val="20"/>
-          <w:szCs w:val="20"/>
-        </w:rPr>
-        <w:t xml:space="preserve"> </w:t>
-      </w:r>
-      <w:r>
-        <w:rPr>
-          <w:rFonts w:ascii="Arial Rounded MT Bold" w:hAnsi="Arial Rounded MT Bold"/>
-          <w:sz w:val="20"/>
-          <w:szCs w:val="20"/>
-        </w:rPr>
-        <w:t>Andrés</w:t>
-      </w:r>
-      <w:r>
-        <w:rPr>
-          <w:rFonts w:ascii="Arial Rounded MT Bold" w:hAnsi="Arial Rounded MT Bold"/>
-          <w:sz w:val="20"/>
-          <w:szCs w:val="20"/>
-        </w:rPr>
-        <w:t xml:space="preserve"> Belaunde </w:t>
-      </w:r>
-      <w:proofErr w:type="spellStart"/>
-      <w:r>
-        <w:rPr>
-          <w:rFonts w:ascii="Arial Rounded MT Bold" w:hAnsi="Arial Rounded MT Bold"/>
-          <w:sz w:val="20"/>
-          <w:szCs w:val="20"/>
-        </w:rPr>
-        <w:t>N°</w:t>
-      </w:r>
-      <w:proofErr w:type="spellEnd"/>
-      <w:r>
-        <w:rPr>
-          <w:rFonts w:ascii="Arial Rounded MT Bold" w:hAnsi="Arial Rounded MT Bold"/>
-          <w:sz w:val="20"/>
-          <w:szCs w:val="20"/>
-        </w:rPr>
-        <w:t xml:space="preserve"> 318 - </w:t>
+        <w:t xml:space="preserve"> Belaunde N° 318 - </w:t>
       </w:r>
       <w:r>
         <w:rPr>
@@ -606,21 +532,7 @@
         <w:rPr>
           <w:rFonts w:ascii="Arial Rounded MT Bold" w:hAnsi="Arial Rounded MT Bold"/>
         </w:rPr>
-        <w:t xml:space="preserve"> </w:t>
-      </w:r>
-      <w:proofErr w:type="spellStart"/>
-      <w:r>
-        <w:rPr>
-          <w:rFonts w:ascii="Arial Rounded MT Bold" w:hAnsi="Arial Rounded MT Bold"/>
-        </w:rPr>
-        <w:t>N°</w:t>
-      </w:r>
-      <w:proofErr w:type="spellEnd"/>
-      <w:r>
-        <w:rPr>
-          <w:rFonts w:ascii="Arial Rounded MT Bold" w:hAnsi="Arial Rounded MT Bold"/>
-        </w:rPr>
-        <w:t xml:space="preserve"> </w:t>
+        <w:t xml:space="preserve"> N° </w:t>
       </w:r>
       <w:r>
         <w:rPr>
@@ -829,93 +741,39 @@
           <w:sz w:val="20"/>
           <w:szCs w:val="20"/>
         </w:rPr>
-        <w:t xml:space="preserve">Empresa HEO ASESORIA Y CONSULTORIA EMPRESARIAL S.A.C., con RUC: 20611447541, inscrita en la Partida Electrónica </w:t>
-      </w:r>
-      <w:proofErr w:type="spellStart"/>
+        <w:t xml:space="preserve">Empresa HEO ASESORIA Y CONSULTORIA EMPRESARIAL S.A.C., con RUC: 20611447541, inscrita en la Partida Electrónica N° 11221847 del Registro de Personas Jurídicas de Zona Registral N° III – C – Oficina Registral Tarapoto,  debidamente representada por su </w:t>
+      </w:r>
       <w:r>
         <w:rPr>
           <w:rFonts w:ascii="Arial Rounded MT Bold" w:hAnsi="Arial Rounded MT Bold"/>
           <w:sz w:val="20"/>
           <w:szCs w:val="20"/>
         </w:rPr>
-        <w:t>N°</w:t>
-      </w:r>
-      <w:proofErr w:type="spellEnd"/>
+        <w:t>{{CARGOGERENTE}}</w:t>
+      </w:r>
       <w:r>
         <w:rPr>
           <w:rFonts w:ascii="Arial Rounded MT Bold" w:hAnsi="Arial Rounded MT Bold"/>
           <w:sz w:val="20"/>
           <w:szCs w:val="20"/>
         </w:rPr>
-        <w:t xml:space="preserve"> 11221847 del Registro de Personas Jurídicas de Zona Registral </w:t>
-      </w:r>
-      <w:proofErr w:type="spellStart"/>
+        <w:t xml:space="preserve">, </w:t>
+      </w:r>
       <w:r>
         <w:rPr>
           <w:rFonts w:ascii="Arial Rounded MT Bold" w:hAnsi="Arial Rounded MT Bold"/>
           <w:sz w:val="20"/>
           <w:szCs w:val="20"/>
         </w:rPr>
-        <w:t>N°</w:t>
-      </w:r>
-      <w:proofErr w:type="spellEnd"/>
+        <w:t>{{NOMBREGERENTE}}</w:t>
+      </w:r>
       <w:r>
         <w:rPr>
           <w:rFonts w:ascii="Arial Rounded MT Bold" w:hAnsi="Arial Rounded MT Bold"/>
           <w:sz w:val="20"/>
           <w:szCs w:val="20"/>
         </w:rPr>
-        <w:t xml:space="preserve"> III – C – Oficina Registral Tarapoto,  debidamente representada por su </w:t>
-      </w:r>
-      <w:r>
-        <w:rPr>
-          <w:rFonts w:ascii="Arial Rounded MT Bold" w:hAnsi="Arial Rounded MT Bold"/>
-          <w:sz w:val="20"/>
-          <w:szCs w:val="20"/>
-        </w:rPr>
-        <w:t>{{CARGOGERENTE}}</w:t>
-      </w:r>
-      <w:r>
-        <w:rPr>
-          <w:rFonts w:ascii="Arial Rounded MT Bold" w:hAnsi="Arial Rounded MT Bold"/>
-          <w:sz w:val="20"/>
-          <w:szCs w:val="20"/>
-        </w:rPr>
-        <w:t xml:space="preserve">, </w:t>
-      </w:r>
-      <w:r>
-        <w:rPr>
-          <w:rFonts w:ascii="Arial Rounded MT Bold" w:hAnsi="Arial Rounded MT Bold"/>
-          <w:sz w:val="20"/>
-          <w:szCs w:val="20"/>
-        </w:rPr>
-        <w:t>{{NOMBREGERENTE}}</w:t>
-      </w:r>
-      <w:r>
-        <w:rPr>
-          <w:rFonts w:ascii="Arial Rounded MT Bold" w:hAnsi="Arial Rounded MT Bold"/>
-          <w:sz w:val="20"/>
-          <w:szCs w:val="20"/>
-        </w:rPr>
-        <w:t xml:space="preserve">, identificado con DNI </w:t>
-      </w:r>
-      <w:proofErr w:type="spellStart"/>
-      <w:r>
-        <w:rPr>
-          <w:rFonts w:ascii="Arial Rounded MT Bold" w:hAnsi="Arial Rounded MT Bold"/>
-          <w:sz w:val="20"/>
-          <w:szCs w:val="20"/>
-        </w:rPr>
-        <w:t>N°</w:t>
-      </w:r>
-      <w:proofErr w:type="spellEnd"/>
-      <w:r>
-        <w:rPr>
-          <w:rFonts w:ascii="Arial Rounded MT Bold" w:hAnsi="Arial Rounded MT Bold"/>
-          <w:sz w:val="20"/>
-          <w:szCs w:val="20"/>
-        </w:rPr>
-        <w:t xml:space="preserve"> </w:t>
+        <w:t xml:space="preserve">, identificado con DNI N° </w:t>
       </w:r>
       <w:r>
         <w:rPr>
@@ -1723,40 +1581,23 @@
         <w:t>{{CAPITALLETRA}}</w:t>
       </w:r>
       <w:r>
-        <w:t xml:space="preserve"> con </w:t>
+        <w:t>)</w:t>
       </w:r>
       <w:r>
         <w:rPr>
           <w:b/>
           <w:bCs/>
         </w:rPr>
-        <w:t>00</w:t>
+        <w:t xml:space="preserve"> </w:t>
+      </w:r>
+      <w:r>
+        <w:t xml:space="preserve">en favor de </w:t>
       </w:r>
       <w:r>
         <w:rPr>
           <w:b/>
           <w:bCs/>
         </w:rPr>
-        <w:t>/100 SOLES</w:t>
-      </w:r>
-      <w:r>
-        <w:t>)</w:t>
-      </w:r>
-      <w:r>
-        <w:rPr>
-          <w:b/>
-          <w:bCs/>
-        </w:rPr>
-        <w:t xml:space="preserve"> </w:t>
-      </w:r>
-      <w:r>
-        <w:t xml:space="preserve">en favor de </w:t>
-      </w:r>
-      <w:r>
-        <w:rPr>
-          <w:b/>
-          <w:bCs/>
-        </w:rPr>
         <w:t>“EL ASOCIANTE”,</w:t>
       </w:r>
       <w:r>
@@ -1811,17 +1652,8 @@
           <w:rFonts w:ascii="Arial Rounded MT Bold" w:hAnsi="Arial Rounded MT Bold"/>
           <w:sz w:val="20"/>
         </w:rPr>
-        <w:t xml:space="preserve">corriente </w:t>
-      </w:r>
-      <w:proofErr w:type="spellStart"/>
-      <w:r>
-        <w:rPr>
-          <w:rFonts w:ascii="Arial Rounded MT Bold" w:hAnsi="Arial Rounded MT Bold"/>
-          <w:sz w:val="20"/>
-        </w:rPr>
-        <w:t>N°</w:t>
-      </w:r>
-      <w:proofErr w:type="spellEnd"/>
+        <w:t>corriente N°</w:t>
+      </w:r>
       <w:r>
         <w:rPr>
           <w:rFonts w:ascii="Arial Rounded MT Bold" w:hAnsi="Arial Rounded MT Bold"/>
@@ -2120,7 +1952,7 @@
           <w:spacing w:val="-7"/>
           <w:sz w:val="20"/>
         </w:rPr>
-        <w:t xml:space="preserve"> </w:t>
+        <w:t>)</w:t>
       </w:r>
       <w:r>
         <w:rPr>
@@ -2128,7 +1960,7 @@
           <w:spacing w:val="-7"/>
           <w:sz w:val="20"/>
         </w:rPr>
-        <w:t xml:space="preserve">con </w:t>
+        <w:t>;</w:t>
       </w:r>
       <w:r>
         <w:rPr>
@@ -2136,38 +1968,6 @@
           <w:spacing w:val="-7"/>
           <w:sz w:val="20"/>
         </w:rPr>
-        <w:t>00/100</w:t>
-      </w:r>
-      <w:r>
-        <w:rPr>
-          <w:rFonts w:ascii="Arial Rounded MT Bold" w:hAnsi="Arial Rounded MT Bold"/>
-          <w:spacing w:val="-7"/>
-          <w:sz w:val="20"/>
-        </w:rPr>
-        <w:t xml:space="preserve"> SOLES</w:t>
-      </w:r>
-      <w:r>
-        <w:rPr>
-          <w:rFonts w:ascii="Arial Rounded MT Bold" w:hAnsi="Arial Rounded MT Bold"/>
-          <w:spacing w:val="-7"/>
-          <w:sz w:val="20"/>
-        </w:rPr>
-        <w:t>)</w:t>
-      </w:r>
-      <w:r>
-        <w:rPr>
-          <w:rFonts w:ascii="Arial Rounded MT Bold" w:hAnsi="Arial Rounded MT Bold"/>
-          <w:spacing w:val="-7"/>
-          <w:sz w:val="20"/>
-        </w:rPr>
-        <w:t>;</w:t>
-      </w:r>
-      <w:r>
-        <w:rPr>
-          <w:rFonts w:ascii="Arial Rounded MT Bold" w:hAnsi="Arial Rounded MT Bold"/>
-          <w:spacing w:val="-7"/>
-          <w:sz w:val="20"/>
-        </w:rPr>
         <w:t xml:space="preserve"> </w:t>
       </w:r>
       <w:r>
@@ -2280,25 +2080,7 @@
           <w:spacing w:val="1"/>
           <w:sz w:val="20"/>
         </w:rPr>
-        <w:t xml:space="preserve"> </w:t>
-      </w:r>
-      <w:proofErr w:type="spellStart"/>
-      <w:r>
-        <w:rPr>
-          <w:rFonts w:ascii="Arial Rounded MT Bold" w:hAnsi="Arial Rounded MT Bold"/>
-          <w:spacing w:val="1"/>
-          <w:sz w:val="20"/>
-        </w:rPr>
-        <w:t>N°</w:t>
-      </w:r>
-      <w:proofErr w:type="spellEnd"/>
-      <w:r>
-        <w:rPr>
-          <w:rFonts w:ascii="Arial Rounded MT Bold" w:hAnsi="Arial Rounded MT Bold"/>
-          <w:spacing w:val="1"/>
-          <w:sz w:val="20"/>
-        </w:rPr>
-        <w:t xml:space="preserve"> </w:t>
+        <w:t xml:space="preserve"> N° </w:t>
       </w:r>
       <w:r>
         <w:rPr>
@@ -3082,6 +2864,7 @@
         <w:rPr>
           <w:rFonts w:ascii="Arial Rounded MT Bold" w:hAnsi="Arial Rounded MT Bold"/>
         </w:rPr>
+        <w:lastRenderedPageBreak/>
         <w:t>CLAUSULA</w:t>
       </w:r>
       <w:r>
@@ -6273,14 +6056,7 @@
         <w:rPr>
           <w:rFonts w:ascii="Arial Rounded MT Bold" w:hAnsi="Arial Rounded MT Bold"/>
         </w:rPr>
-        <w:t xml:space="preserve">, debiendo asumir los </w:t>
-      </w:r>
-      <w:r>
-        <w:rPr>
-          <w:rFonts w:ascii="Arial Rounded MT Bold" w:hAnsi="Arial Rounded MT Bold"/>
-        </w:rPr>
-        <w:lastRenderedPageBreak/>
-        <w:t xml:space="preserve">gastos de manera </w:t>
+        <w:t xml:space="preserve">, debiendo asumir los gastos de manera </w:t>
       </w:r>
       <w:r>
         <w:rPr>
@@ -8279,6 +8055,7 @@
           <w:b/>
           <w:bCs/>
         </w:rPr>
+        <w:lastRenderedPageBreak/>
         <w:t xml:space="preserve">CLAUSULA DECIMO CUARTA: </w:t>
       </w:r>
     </w:p>
@@ -8381,16 +8158,8 @@
         <w:rPr>
           <w:rFonts w:ascii="Arial Rounded MT Bold" w:hAnsi="Arial Rounded MT Bold"/>
         </w:rPr>
-        <w:t xml:space="preserve">, quedando autorizado a recibir en sus cuentas corrientes </w:t>
-      </w:r>
-      <w:proofErr w:type="spellStart"/>
-      <w:r>
-        <w:rPr>
-          <w:rFonts w:ascii="Arial Rounded MT Bold" w:hAnsi="Arial Rounded MT Bold"/>
-        </w:rPr>
-        <w:t>N°</w:t>
-      </w:r>
-      <w:proofErr w:type="spellEnd"/>
+        <w:t>, quedando autorizado a recibir en sus cuentas corrientes N°</w:t>
+      </w:r>
       <w:r>
         <w:rPr>
           <w:rFonts w:ascii="Arial Rounded MT Bold" w:hAnsi="Arial Rounded MT Bold"/>
@@ -8481,16 +8250,8 @@
         <w:rPr>
           <w:rFonts w:ascii="Arial Rounded MT Bold" w:hAnsi="Arial Rounded MT Bold"/>
         </w:rPr>
-        <w:t xml:space="preserve"> </w:t>
-      </w:r>
-      <w:proofErr w:type="spellStart"/>
-      <w:r>
-        <w:rPr>
-          <w:rFonts w:ascii="Arial Rounded MT Bold" w:hAnsi="Arial Rounded MT Bold"/>
-        </w:rPr>
-        <w:t>N°</w:t>
-      </w:r>
-      <w:proofErr w:type="spellEnd"/>
+        <w:t xml:space="preserve"> N°</w:t>
+      </w:r>
       <w:r>
         <w:rPr>
           <w:rFonts w:ascii="Arial Rounded MT Bold" w:hAnsi="Arial Rounded MT Bold"/>
@@ -10658,25 +10419,7 @@
                               <w:sz w:val="18"/>
                               <w:szCs w:val="18"/>
                             </w:rPr>
-                            <w:t xml:space="preserve"> </w:t>
-                          </w:r>
-                          <w:proofErr w:type="spellStart"/>
-                          <w:r>
-                            <w:rPr>
-                              <w:rFonts w:ascii="Arial" w:hAnsi="Arial" w:cs="Arial"/>
-                              <w:sz w:val="18"/>
-                              <w:szCs w:val="18"/>
-                            </w:rPr>
-                            <w:t>N°</w:t>
-                          </w:r>
-                          <w:proofErr w:type="spellEnd"/>
-                          <w:r>
-                            <w:rPr>
-                              <w:rFonts w:ascii="Arial" w:hAnsi="Arial" w:cs="Arial"/>
-                              <w:sz w:val="18"/>
-                              <w:szCs w:val="18"/>
-                            </w:rPr>
-                            <w:t xml:space="preserve"> 219 oficina 2 A</w:t>
+                            <w:t xml:space="preserve"> N° 219 oficina 2 A</w:t>
                           </w:r>
                         </w:p>
                       </w:txbxContent>
@@ -10797,25 +10540,7 @@
                         <w:sz w:val="18"/>
                         <w:szCs w:val="18"/>
                       </w:rPr>
-                      <w:t xml:space="preserve"> </w:t>
-                    </w:r>
-                    <w:proofErr w:type="spellStart"/>
-                    <w:r>
-                      <w:rPr>
-                        <w:rFonts w:ascii="Arial" w:hAnsi="Arial" w:cs="Arial"/>
-                        <w:sz w:val="18"/>
-                        <w:szCs w:val="18"/>
-                      </w:rPr>
-                      <w:t>N°</w:t>
-                    </w:r>
-                    <w:proofErr w:type="spellEnd"/>
-                    <w:r>
-                      <w:rPr>
-                        <w:rFonts w:ascii="Arial" w:hAnsi="Arial" w:cs="Arial"/>
-                        <w:sz w:val="18"/>
-                        <w:szCs w:val="18"/>
-                      </w:rPr>
-                      <w:t xml:space="preserve"> 219 oficina 2 A</w:t>
+                      <w:t xml:space="preserve"> N° 219 oficina 2 A</w:t>
                     </w:r>
                   </w:p>
                 </w:txbxContent>

</xml_diff>

<commit_message>
SE MODIFICO EL WORD con las nuevas observaciones y se añadio el metodo get para los contratos
</commit_message>
<xml_diff>
--- a/contrato_mediano_plazo.docx
+++ b/contrato_mediano_plazo.docx
@@ -6867,33 +6867,15 @@
           <w:sz w:val="20"/>
           <w:szCs w:val="20"/>
         </w:rPr>
-        <w:t>asumiendo</w:t>
-      </w:r>
-      <w:r>
-        <w:rPr>
-          <w:rFonts w:ascii="Arial Rounded MT Bold" w:hAnsi="Arial Rounded MT Bold"/>
-          <w:spacing w:val="-61"/>
-          <w:sz w:val="20"/>
-          <w:szCs w:val="20"/>
-        </w:rPr>
-        <w:t xml:space="preserve"> </w:t>
-      </w:r>
-      <w:r>
-        <w:rPr>
-          <w:rFonts w:ascii="Arial Rounded MT Bold" w:hAnsi="Arial Rounded MT Bold"/>
-          <w:sz w:val="20"/>
-          <w:szCs w:val="20"/>
-        </w:rPr>
-        <w:t>todos</w:t>
-      </w:r>
-      <w:r>
-        <w:rPr>
-          <w:rFonts w:ascii="Arial Rounded MT Bold" w:hAnsi="Arial Rounded MT Bold"/>
-          <w:spacing w:val="-2"/>
-          <w:sz w:val="20"/>
-          <w:szCs w:val="20"/>
-        </w:rPr>
-        <w:t xml:space="preserve"> </w:t>
+        <w:t>asumien</w:t>
+      </w:r>
+      <w:r>
+        <w:rPr>
+          <w:rFonts w:ascii="Arial Rounded MT Bold" w:hAnsi="Arial Rounded MT Bold"/>
+          <w:sz w:val="20"/>
+          <w:szCs w:val="20"/>
+        </w:rPr>
+        <w:t xml:space="preserve">do todos </w:t>
       </w:r>
       <w:r>
         <w:rPr>

</xml_diff>